<commit_message>
adding in the changes the online editor made
</commit_message>
<xml_diff>
--- a/docs/week04/index.docx
+++ b/docs/week04/index.docx
@@ -20,165 +20,179 @@
     <w:p>
       <w:pPr>
         <w:pStyle w:val="Heading1"/>
-      </w:pPr>
-      <w:r>
-        <w:rPr>
-          <w:rFonts w:ascii="Times New Roman" w:hAnsi="Times New Roman" w:cs="Times New Roman"/>
-        </w:rPr>
-        <w:t>Getting Started</w:t>
-      </w:r>
-      <w:r>
-        <w:t>:</w:t>
+        <w:rPr>
+          <w:del w:id="0" w:author="15404296750" w:date="2020-12-02T14:34:00Z"/>
+        </w:rPr>
+      </w:pPr>
+      <w:del w:id="1" w:author="15404296750" w:date="2020-12-02T14:34:00Z">
+        <w:r>
+          <w:rPr>
+            <w:rFonts w:ascii="Times New Roman" w:hAnsi="Times New Roman" w:cs="Times New Roman"/>
+          </w:rPr>
+          <w:delText>Getting Started</w:delText>
+        </w:r>
+        <w:r>
+          <w:delText>:</w:delText>
+        </w:r>
+      </w:del>
+    </w:p>
+    <w:p>
+      <w:pPr>
+        <w:rPr>
+          <w:del w:id="2" w:author="15404296750" w:date="2020-12-02T14:34:00Z"/>
+        </w:rPr>
+      </w:pPr>
+    </w:p>
+    <w:p>
+      <w:pPr>
+        <w:rPr>
+          <w:del w:id="3" w:author="15404296750" w:date="2020-12-02T14:34:00Z"/>
+          <w:color w:val="000000"/>
+        </w:rPr>
+      </w:pPr>
+      <w:del w:id="4" w:author="15404296750" w:date="2020-12-02T14:34:00Z">
+        <w:r>
+          <w:delText>As you have done each week,</w:delText>
+        </w:r>
+        <w:r>
+          <w:delText xml:space="preserve"> download the zip file InitialProject.zip</w:delText>
+        </w:r>
+        <w:r>
+          <w:delText xml:space="preserve"> </w:delText>
+        </w:r>
+        <w:r>
+          <w:delText xml:space="preserve">file, import it into Code Composer, compile it, and run it in the debugger on </w:delText>
+        </w:r>
+        <w:r>
+          <w:rPr>
+            <w:color w:val="000000"/>
+          </w:rPr>
+          <w:delText>the MSP432P401R</w:delText>
+        </w:r>
+        <w:r>
+          <w:delText xml:space="preserve">. </w:delText>
+        </w:r>
+        <w:r>
+          <w:rPr>
+            <w:color w:val="000000"/>
+          </w:rPr>
+          <w:delText>Y</w:delText>
+        </w:r>
+        <w:r>
+          <w:rPr>
+            <w:color w:val="000000"/>
+          </w:rPr>
+          <w:delText xml:space="preserve">ou </w:delText>
+        </w:r>
+        <w:r>
+          <w:rPr>
+            <w:color w:val="000000"/>
+          </w:rPr>
+          <w:delText>are now ready to</w:delText>
+        </w:r>
+        <w:r>
+          <w:rPr>
+            <w:color w:val="000000"/>
+          </w:rPr>
+          <w:delText xml:space="preserve"> add </w:delText>
+        </w:r>
+        <w:r>
+          <w:rPr>
+            <w:color w:val="000000"/>
+          </w:rPr>
+          <w:delText xml:space="preserve">the </w:delText>
+        </w:r>
+        <w:r>
+          <w:rPr>
+            <w:color w:val="000000"/>
+          </w:rPr>
+          <w:delText>code</w:delText>
+        </w:r>
+        <w:r>
+          <w:rPr>
+            <w:color w:val="000000"/>
+          </w:rPr>
+          <w:delText xml:space="preserve"> for this week’s learning</w:delText>
+        </w:r>
+        <w:r>
+          <w:rPr>
+            <w:color w:val="000000"/>
+          </w:rPr>
+          <w:delText xml:space="preserve">. </w:delText>
+        </w:r>
+      </w:del>
+    </w:p>
+    <w:p>
+      <w:pPr>
+        <w:rPr>
+          <w:del w:id="5" w:author="15404296750" w:date="2020-12-02T14:34:00Z"/>
+          <w:color w:val="000000"/>
+        </w:rPr>
+      </w:pPr>
+    </w:p>
+    <w:p>
+      <w:pPr>
+        <w:pStyle w:val="Heading1"/>
+      </w:pPr>
+      <w:r>
+        <w:t>Data Structures</w:t>
       </w:r>
     </w:p>
     <w:p/>
     <w:p>
-      <w:pPr>
-        <w:rPr>
-          <w:color w:val="000000"/>
-        </w:rPr>
-      </w:pPr>
-      <w:r>
-        <w:t>As you have done each week,</w:t>
-      </w:r>
-      <w:r>
-        <w:t xml:space="preserve"> download the zip file InitialProject.zip</w:t>
-      </w:r>
-      <w:r>
-        <w:t xml:space="preserve"> </w:t>
-      </w:r>
-      <w:r>
-        <w:t xml:space="preserve">file, import it into Code Composer, compile it, and run it in the debugger on </w:t>
-      </w:r>
-      <w:r>
-        <w:rPr>
-          <w:color w:val="000000"/>
-        </w:rPr>
-        <w:t>the MSP432P401R</w:t>
-      </w:r>
-      <w:r>
-        <w:t>.</w:t>
-      </w:r>
-      <w:r>
-        <w:t xml:space="preserve"> </w:t>
-      </w:r>
-      <w:r>
-        <w:rPr>
-          <w:color w:val="000000"/>
-        </w:rPr>
-        <w:t>Y</w:t>
-      </w:r>
-      <w:r>
-        <w:rPr>
-          <w:color w:val="000000"/>
-        </w:rPr>
-        <w:t xml:space="preserve">ou </w:t>
-      </w:r>
-      <w:r>
-        <w:rPr>
-          <w:color w:val="000000"/>
-        </w:rPr>
-        <w:t>are now ready to</w:t>
-      </w:r>
-      <w:r>
-        <w:rPr>
-          <w:color w:val="000000"/>
-        </w:rPr>
-        <w:t xml:space="preserve"> add </w:t>
-      </w:r>
-      <w:r>
-        <w:rPr>
-          <w:color w:val="000000"/>
-        </w:rPr>
-        <w:t xml:space="preserve">the </w:t>
-      </w:r>
-      <w:r>
-        <w:rPr>
-          <w:color w:val="000000"/>
-        </w:rPr>
-        <w:t>code</w:t>
-      </w:r>
-      <w:r>
-        <w:rPr>
-          <w:color w:val="000000"/>
-        </w:rPr>
-        <w:t xml:space="preserve"> for this week’s learning</w:t>
-      </w:r>
-      <w:r>
-        <w:rPr>
-          <w:color w:val="000000"/>
-        </w:rPr>
-        <w:t xml:space="preserve">. </w:t>
-      </w:r>
-    </w:p>
-    <w:p>
-      <w:pPr>
-        <w:rPr>
-          <w:color w:val="000000"/>
-        </w:rPr>
-      </w:pPr>
-    </w:p>
-    <w:p>
-      <w:pPr>
-        <w:pStyle w:val="Heading1"/>
-      </w:pPr>
-      <w:r>
-        <w:t>Data Structures</w:t>
+      <w:r>
+        <w:t xml:space="preserve">In </w:t>
+      </w:r>
+      <w:r>
+        <w:t>a previous</w:t>
+      </w:r>
+      <w:r>
+        <w:t xml:space="preserve"> lab you learned the basics of functions and variables. This lab will introduce you to some more complex concepts that</w:t>
+      </w:r>
+      <w:commentRangeStart w:id="6"/>
+      <w:r>
+        <w:t xml:space="preserve">, </w:t>
+      </w:r>
+      <w:del w:id="7" w:author="15404296750" w:date="2020-12-02T14:34:00Z">
+        <w:r>
+          <w:rPr>
+            <w:strike/>
+          </w:rPr>
+          <w:delText>while a bit difficult to master</w:delText>
+        </w:r>
+        <w:commentRangeEnd w:id="6"/>
+        <w:r>
+          <w:rPr>
+            <w:rStyle w:val="CommentReference"/>
+            <w:strike/>
+          </w:rPr>
+          <w:commentReference w:id="6"/>
+        </w:r>
+        <w:r>
+          <w:delText xml:space="preserve">, </w:delText>
+        </w:r>
+      </w:del>
+      <w:r>
+        <w:t>lets you make more interesting applications that are also</w:t>
+      </w:r>
+      <w:r>
+        <w:t xml:space="preserve"> both more readable and more efficient. Let’s start with </w:t>
+      </w:r>
+      <w:r>
+        <w:t>some code:</w:t>
       </w:r>
     </w:p>
     <w:p/>
     <w:p>
-      <w:r>
-        <w:t xml:space="preserve">In </w:t>
-      </w:r>
-      <w:r>
-        <w:t>a previous</w:t>
-      </w:r>
-      <w:r>
-        <w:t xml:space="preserve"> lab you learned the basics of functions and variables. This lab will introduce you to some more complex concepts that</w:t>
-      </w:r>
-      <w:commentRangeStart w:id="0"/>
-      <w:r>
-        <w:t xml:space="preserve">, </w:t>
-      </w:r>
-      <w:r>
-        <w:rPr>
-          <w:strike/>
-        </w:rPr>
-        <w:t>while a bit difficult to master</w:t>
-      </w:r>
-      <w:commentRangeEnd w:id="0"/>
-      <w:r>
-        <w:rPr>
-          <w:rStyle w:val="CommentReference"/>
-          <w:strike/>
-        </w:rPr>
-        <w:commentReference w:id="0"/>
-      </w:r>
-      <w:r>
-        <w:t xml:space="preserve">, </w:t>
-      </w:r>
-      <w:r>
-        <w:t>lets you make more interesting applications that are also</w:t>
-      </w:r>
-      <w:r>
-        <w:t xml:space="preserve"> both more readable and more efficient. Let’s start with </w:t>
-      </w:r>
-      <w:r>
-        <w:t>some code:</w:t>
-      </w:r>
-    </w:p>
-    <w:p/>
-    <w:p>
-      <w:pPr>
-        <w:autoSpaceDE w:val="0"/>
-        <w:autoSpaceDN w:val="0"/>
-        <w:adjustRightInd w:val="0"/>
-        <w:rPr>
-          <w:rFonts w:ascii="Consolas" w:hAnsi="Consolas" w:cs="Consolas"/>
-        </w:rPr>
-      </w:pPr>
-      <w:commentRangeStart w:id="1"/>
+      <w:pPr>
+        <w:autoSpaceDE w:val="0"/>
+        <w:autoSpaceDN w:val="0"/>
+        <w:adjustRightInd w:val="0"/>
+        <w:rPr>
+          <w:rFonts w:ascii="Consolas" w:hAnsi="Consolas" w:cs="Consolas"/>
+        </w:rPr>
+      </w:pPr>
+      <w:commentRangeStart w:id="8"/>
       <w:r>
         <w:rPr>
           <w:rFonts w:ascii="Consolas" w:hAnsi="Consolas" w:cs="Consolas"/>
@@ -1241,12 +1255,12 @@
         </w:rPr>
         <w:t>}</w:t>
       </w:r>
-      <w:commentRangeEnd w:id="1"/>
+      <w:commentRangeEnd w:id="8"/>
       <w:r>
         <w:rPr>
           <w:rStyle w:val="CommentReference"/>
         </w:rPr>
-        <w:commentReference w:id="1"/>
+        <w:commentReference w:id="8"/>
       </w:r>
     </w:p>
     <w:p/>
@@ -1300,6 +1314,7 @@
         <w:rPr>
           <w:noProof/>
         </w:rPr>
+        <w:lastRenderedPageBreak/>
         <w:drawing>
           <wp:inline distT="0" distB="0" distL="0" distR="0" wp14:anchorId="53AEA0BF" wp14:editId="357381E8">
             <wp:extent cx="4608698" cy="1457325"/>
@@ -1542,6 +1557,7 @@
         <w:rPr>
           <w:noProof/>
         </w:rPr>
+        <w:lastRenderedPageBreak/>
         <w:drawing>
           <wp:inline distT="0" distB="0" distL="0" distR="0" wp14:anchorId="6DEDE744" wp14:editId="543830E5">
             <wp:extent cx="5934075" cy="1800225"/>
@@ -2912,7 +2928,7 @@
           <w:shd w:val="clear" w:color="auto" w:fill="E8F2FE"/>
         </w:rPr>
       </w:pPr>
-      <w:commentRangeStart w:id="2"/>
+      <w:commentRangeStart w:id="9"/>
       <w:r>
         <w:rPr>
           <w:rFonts w:ascii="Consolas" w:hAnsi="Consolas" w:cs="Consolas"/>
@@ -2923,6 +2939,7 @@
           <w:szCs w:val="18"/>
           <w:shd w:val="clear" w:color="auto" w:fill="E8F2FE"/>
         </w:rPr>
+        <w:lastRenderedPageBreak/>
         <w:t>#define</w:t>
       </w:r>
       <w:r>
@@ -2967,12 +2984,12 @@
         </w:rPr>
         <w:t>/*!&lt; Main Flash memory start address */</w:t>
       </w:r>
-      <w:commentRangeEnd w:id="2"/>
+      <w:commentRangeEnd w:id="9"/>
       <w:r>
         <w:rPr>
           <w:rStyle w:val="CommentReference"/>
         </w:rPr>
-        <w:commentReference w:id="2"/>
+        <w:commentReference w:id="9"/>
       </w:r>
     </w:p>
     <w:p>
@@ -3094,7 +3111,7 @@
           <w:rFonts w:ascii="Consolas" w:hAnsi="Consolas" w:cs="Consolas"/>
         </w:rPr>
       </w:pPr>
-      <w:commentRangeStart w:id="3"/>
+      <w:commentRangeStart w:id="10"/>
       <w:r>
         <w:rPr>
           <w:rFonts w:ascii="Consolas" w:hAnsi="Consolas" w:cs="Consolas"/>
@@ -3878,12 +3895,12 @@
         </w:rPr>
         <w:t>}</w:t>
       </w:r>
-      <w:commentRangeEnd w:id="3"/>
+      <w:commentRangeEnd w:id="10"/>
       <w:r>
         <w:rPr>
           <w:rStyle w:val="CommentReference"/>
         </w:rPr>
-        <w:commentReference w:id="3"/>
+        <w:commentReference w:id="10"/>
       </w:r>
     </w:p>
     <w:p>
@@ -4110,14 +4127,14 @@
         </w:rPr>
         <w:t xml:space="preserve">Pointers, most simply defined, are a way to access memory using the address instead of the name of a location. These are useful mainly it three situations. </w:t>
       </w:r>
-      <w:bookmarkStart w:id="4" w:name="_Hlk41991634"/>
+      <w:bookmarkStart w:id="11" w:name="_Hlk41991634"/>
       <w:r>
         <w:rPr>
           <w:color w:val="000000"/>
         </w:rPr>
         <w:t xml:space="preserve">The first is when accessing hardware that looks like memory. The second is in passing large chunks of information. The third is when trying to dynamically (during run time) decide what function to execute. </w:t>
       </w:r>
-      <w:bookmarkEnd w:id="4"/>
+      <w:bookmarkEnd w:id="11"/>
       <w:r>
         <w:rPr>
           <w:color w:val="000000"/>
@@ -5559,21 +5576,22 @@
           <w:color w:val="000000"/>
         </w:rPr>
       </w:pPr>
-      <w:commentRangeStart w:id="5"/>
-      <w:commentRangeEnd w:id="5"/>
+      <w:commentRangeStart w:id="12"/>
+      <w:commentRangeEnd w:id="12"/>
       <w:r>
         <w:rPr>
           <w:rStyle w:val="CommentReference"/>
         </w:rPr>
-        <w:commentReference w:id="5"/>
-      </w:r>
-      <w:commentRangeStart w:id="6"/>
-      <w:commentRangeEnd w:id="6"/>
+        <w:lastRenderedPageBreak/>
+        <w:commentReference w:id="12"/>
+      </w:r>
+      <w:commentRangeStart w:id="13"/>
+      <w:commentRangeEnd w:id="13"/>
       <w:r>
         <w:rPr>
           <w:rStyle w:val="CommentReference"/>
         </w:rPr>
-        <w:commentReference w:id="6"/>
+        <w:commentReference w:id="13"/>
       </w:r>
     </w:p>
     <w:p>
@@ -7152,19 +7170,19 @@
           <w:color w:val="000000"/>
         </w:rPr>
       </w:pPr>
-      <w:commentRangeStart w:id="7"/>
+      <w:commentRangeStart w:id="14"/>
       <w:r>
         <w:rPr>
           <w:color w:val="000000"/>
         </w:rPr>
         <w:t>In</w:t>
       </w:r>
-      <w:commentRangeEnd w:id="7"/>
+      <w:commentRangeEnd w:id="14"/>
       <w:r>
         <w:rPr>
           <w:rStyle w:val="CommentReference"/>
         </w:rPr>
-        <w:commentReference w:id="7"/>
+        <w:commentReference w:id="14"/>
       </w:r>
       <w:r>
         <w:rPr>
@@ -7320,14 +7338,7 @@
         <w:rPr>
           <w:color w:val="000000"/>
         </w:rPr>
-        <w:t xml:space="preserve">If malloc completes </w:t>
-      </w:r>
-      <w:proofErr w:type="gramStart"/>
-      <w:r>
-        <w:rPr>
-          <w:color w:val="000000"/>
-        </w:rPr>
-        <w:t xml:space="preserve">successfully, </w:t>
+        <w:t xml:space="preserve">If malloc completes successfully, </w:t>
       </w:r>
       <w:r>
         <w:rPr>
@@ -7339,14 +7350,7 @@
         <w:rPr>
           <w:color w:val="000000"/>
         </w:rPr>
-        <w:t>the</w:t>
-      </w:r>
-      <w:proofErr w:type="gramEnd"/>
-      <w:r>
-        <w:rPr>
-          <w:color w:val="000000"/>
-        </w:rPr>
-        <w:t xml:space="preserve"> </w:t>
+        <w:t xml:space="preserve">the </w:t>
       </w:r>
       <w:proofErr w:type="spellStart"/>
       <w:r>
@@ -7405,7 +7409,7 @@
         </w:rPr>
         <w:t xml:space="preserve">function </w:t>
       </w:r>
-      <w:commentRangeStart w:id="8"/>
+      <w:commentRangeStart w:id="15"/>
       <w:r>
         <w:rPr>
           <w:strike/>
@@ -7413,12 +7417,12 @@
         </w:rPr>
         <w:t>subroutine</w:t>
       </w:r>
-      <w:commentRangeEnd w:id="8"/>
+      <w:commentRangeEnd w:id="15"/>
       <w:r>
         <w:rPr>
           <w:rStyle w:val="CommentReference"/>
         </w:rPr>
-        <w:commentReference w:id="8"/>
+        <w:commentReference w:id="15"/>
       </w:r>
       <w:r>
         <w:rPr>
@@ -7650,7 +7654,7 @@
           <w:color w:val="000000"/>
         </w:rPr>
       </w:pPr>
-      <w:commentRangeStart w:id="9"/>
+      <w:commentRangeStart w:id="16"/>
       <w:proofErr w:type="spellStart"/>
       <w:r>
         <w:rPr>
@@ -7691,26 +7695,26 @@
         </w:rPr>
         <w:t xml:space="preserve"> Value and then select View Memory at </w:t>
       </w:r>
-      <w:commentRangeStart w:id="10"/>
+      <w:commentRangeStart w:id="17"/>
       <w:r>
         <w:rPr>
           <w:color w:val="000000"/>
         </w:rPr>
         <w:t>Value</w:t>
       </w:r>
-      <w:commentRangeEnd w:id="9"/>
+      <w:commentRangeEnd w:id="16"/>
       <w:r>
         <w:rPr>
           <w:rStyle w:val="CommentReference"/>
         </w:rPr>
-        <w:commentReference w:id="9"/>
-      </w:r>
-      <w:commentRangeEnd w:id="10"/>
+        <w:commentReference w:id="16"/>
+      </w:r>
+      <w:commentRangeEnd w:id="17"/>
       <w:r>
         <w:rPr>
           <w:rStyle w:val="CommentReference"/>
         </w:rPr>
-        <w:commentReference w:id="10"/>
+        <w:commentReference w:id="17"/>
       </w:r>
     </w:p>
     <w:p>
@@ -7733,6 +7737,7 @@
           <w:noProof/>
           <w:color w:val="000000"/>
         </w:rPr>
+        <w:lastRenderedPageBreak/>
         <w:drawing>
           <wp:inline distT="0" distB="0" distL="0" distR="0" wp14:anchorId="6C5738EC" wp14:editId="66353EFE">
             <wp:extent cx="5934075" cy="2324100"/>
@@ -7941,13 +7946,13 @@
           <w:color w:val="000000"/>
         </w:rPr>
       </w:pPr>
-      <w:commentRangeStart w:id="11"/>
-      <w:commentRangeEnd w:id="11"/>
+      <w:commentRangeStart w:id="18"/>
+      <w:commentRangeEnd w:id="18"/>
       <w:r>
         <w:rPr>
           <w:rStyle w:val="CommentReference"/>
         </w:rPr>
-        <w:commentReference w:id="11"/>
+        <w:commentReference w:id="18"/>
       </w:r>
     </w:p>
     <w:p>
@@ -7969,6 +7974,7 @@
         <w:rPr>
           <w:color w:val="000000"/>
         </w:rPr>
+        <w:lastRenderedPageBreak/>
         <w:t>Now step past the Free command. You will see nothing change in the Memory views, even though the Memory has been returned to the system.</w:t>
       </w:r>
       <w:r>
@@ -8035,7 +8041,7 @@
           <w:color w:val="000000"/>
         </w:rPr>
       </w:pPr>
-      <w:commentRangeStart w:id="12"/>
+      <w:commentRangeStart w:id="19"/>
       <w:r>
         <w:rPr>
           <w:color w:val="000000"/>
@@ -8074,12 +8080,12 @@
         </w:rPr>
         <w:t>If you as a programmer don’t realize this you can cause all kinds of defects (as I noted above, Pointers can be the cause of many serious defects.)</w:t>
       </w:r>
-      <w:commentRangeEnd w:id="12"/>
+      <w:commentRangeEnd w:id="19"/>
       <w:r>
         <w:rPr>
           <w:rStyle w:val="CommentReference"/>
         </w:rPr>
-        <w:commentReference w:id="12"/>
+        <w:commentReference w:id="19"/>
       </w:r>
       <w:r>
         <w:rPr>
@@ -8121,7 +8127,7 @@
           <w:color w:val="000000"/>
         </w:rPr>
       </w:pPr>
-      <w:commentRangeStart w:id="13"/>
+      <w:commentRangeStart w:id="20"/>
       <w:r>
         <w:rPr>
           <w:color w:val="000000"/>
@@ -8212,12 +8218,12 @@
         </w:rPr>
         <w:t xml:space="preserve"> project from the Resource Explorer:</w:t>
       </w:r>
-      <w:commentRangeEnd w:id="13"/>
+      <w:commentRangeEnd w:id="20"/>
       <w:r>
         <w:rPr>
           <w:rStyle w:val="CommentReference"/>
         </w:rPr>
-        <w:commentReference w:id="13"/>
+        <w:commentReference w:id="20"/>
       </w:r>
     </w:p>
     <w:p>
@@ -8861,6 +8867,7 @@
           <w:rFonts w:ascii="Consolas" w:hAnsi="Consolas" w:cs="Consolas"/>
           <w:color w:val="000000"/>
         </w:rPr>
+        <w:lastRenderedPageBreak/>
         <w:t xml:space="preserve">    </w:t>
       </w:r>
       <w:proofErr w:type="spellStart"/>
@@ -10291,6 +10298,7 @@
         <w:rPr>
           <w:color w:val="000000"/>
         </w:rPr>
+        <w:lastRenderedPageBreak/>
         <w:t xml:space="preserve">You’ll notice the two functions declared above the </w:t>
       </w:r>
       <w:proofErr w:type="spellStart"/>
@@ -10411,19 +10419,19 @@
           <w:color w:val="000000"/>
         </w:rPr>
       </w:pPr>
-      <w:commentRangeStart w:id="14"/>
+      <w:commentRangeStart w:id="21"/>
       <w:r>
         <w:rPr>
           <w:color w:val="000000"/>
         </w:rPr>
         <w:t>Notice that the gpioButtonFxn0 does not have any parenthesis. This is an example of using the function name as a pointer. The system now knows that when the GPIO_BUTTON_0 is pressed (the switch on the side of the MSP432P401R), then the function gpioButtonFxn0 is to be executed.</w:t>
       </w:r>
-      <w:commentRangeEnd w:id="14"/>
+      <w:commentRangeEnd w:id="21"/>
       <w:r>
         <w:rPr>
           <w:rStyle w:val="CommentReference"/>
         </w:rPr>
-        <w:commentReference w:id="14"/>
+        <w:commentReference w:id="21"/>
       </w:r>
       <w:r>
         <w:rPr>
@@ -10498,7 +10506,7 @@
 
 <file path=word/comments.xml><?xml version="1.0" encoding="utf-8"?>
 <w:comments xmlns:wpc="http://schemas.microsoft.com/office/word/2010/wordprocessingCanvas" xmlns:cx="http://schemas.microsoft.com/office/drawing/2014/chartex" xmlns:cx1="http://schemas.microsoft.com/office/drawing/2015/9/8/chartex" xmlns:cx2="http://schemas.microsoft.com/office/drawing/2015/10/21/chartex" xmlns:cx3="http://schemas.microsoft.com/office/drawing/2016/5/9/chartex" xmlns:cx4="http://schemas.microsoft.com/office/drawing/2016/5/10/chartex" xmlns:cx5="http://schemas.microsoft.com/office/drawing/2016/5/11/chartex" xmlns:cx6="http://schemas.microsoft.com/office/drawing/2016/5/12/chartex" xmlns:cx7="http://schemas.microsoft.com/office/drawing/2016/5/13/chartex" xmlns:cx8="http://schemas.microsoft.com/office/drawing/2016/5/14/chartex" xmlns:mc="http://schemas.openxmlformats.org/markup-compatibility/2006" xmlns:aink="http://schemas.microsoft.com/office/drawing/2016/ink" xmlns:am3d="http://schemas.microsoft.com/office/drawing/2017/model3d" xmlns:o="urn:schemas-microsoft-com:office:office" xmlns:r="http://schemas.openxmlformats.org/officeDocument/2006/relationships" xmlns:m="http://schemas.openxmlformats.org/officeDocument/2006/math" xmlns:v="urn:schemas-microsoft-com:vml" xmlns:wp14="http://schemas.microsoft.com/office/word/2010/wordprocessingDrawing" xmlns:wp="http://schemas.openxmlformats.org/drawingml/2006/wordprocessingDrawing" xmlns:w10="urn:schemas-microsoft-com:office:word" xmlns:w="http://schemas.openxmlformats.org/wordprocessingml/2006/main" xmlns:w14="http://schemas.microsoft.com/office/word/2010/wordml" xmlns:w15="http://schemas.microsoft.com/office/word/2012/wordml" xmlns:w16cex="http://schemas.microsoft.com/office/word/2018/wordml/cex" xmlns:w16cid="http://schemas.microsoft.com/office/word/2016/wordml/cid" xmlns:w16="http://schemas.microsoft.com/office/word/2018/wordml" xmlns:w16se="http://schemas.microsoft.com/office/word/2015/wordml/symex" xmlns:wpg="http://schemas.microsoft.com/office/word/2010/wordprocessingGroup" xmlns:wpi="http://schemas.microsoft.com/office/word/2010/wordprocessingInk" xmlns:wne="http://schemas.microsoft.com/office/word/2006/wordml" xmlns:wps="http://schemas.microsoft.com/office/word/2010/wordprocessingShape" mc:Ignorable="w14 w15 w16se w16cid w16 w16cex wp14">
-  <w:comment w:id="0" w:author="Lee Barney" w:date="2020-10-01T12:56:00Z" w:initials="LB">
+  <w:comment w:id="6" w:author="Lee Barney" w:date="2020-10-01T12:56:00Z" w:initials="LB">
     <w:p>
       <w:pPr>
         <w:pStyle w:val="CommentText"/>
@@ -10530,7 +10538,7 @@
       </w:r>
     </w:p>
   </w:comment>
-  <w:comment w:id="1" w:author="Lee Barney" w:date="2020-10-01T12:58:00Z" w:initials="LB">
+  <w:comment w:id="8" w:author="Lee Barney" w:date="2020-10-01T12:58:00Z" w:initials="LB">
     <w:p>
       <w:pPr>
         <w:pStyle w:val="CommentText"/>
@@ -10546,7 +10554,7 @@
       </w:r>
     </w:p>
   </w:comment>
-  <w:comment w:id="2" w:author="Lee Barney" w:date="2020-10-01T13:44:00Z" w:initials="LB">
+  <w:comment w:id="9" w:author="Lee Barney" w:date="2020-10-01T13:44:00Z" w:initials="LB">
     <w:p>
       <w:pPr>
         <w:pStyle w:val="CommentText"/>
@@ -10562,7 +10570,7 @@
       </w:r>
     </w:p>
   </w:comment>
-  <w:comment w:id="3" w:author="Lee Barney" w:date="2020-10-01T13:49:00Z" w:initials="LB">
+  <w:comment w:id="10" w:author="Lee Barney" w:date="2020-10-01T13:49:00Z" w:initials="LB">
     <w:p>
       <w:pPr>
         <w:pStyle w:val="CommentText"/>
@@ -10578,7 +10586,7 @@
       </w:r>
     </w:p>
   </w:comment>
-  <w:comment w:id="5" w:author="Lee Barney" w:date="2020-10-01T13:54:00Z" w:initials="LB">
+  <w:comment w:id="12" w:author="Lee Barney" w:date="2020-10-01T13:54:00Z" w:initials="LB">
     <w:p>
       <w:pPr>
         <w:pStyle w:val="CommentText"/>
@@ -10594,7 +10602,7 @@
       </w:r>
     </w:p>
   </w:comment>
-  <w:comment w:id="6" w:author="Lee Barney" w:date="2020-10-01T13:54:00Z" w:initials="LB">
+  <w:comment w:id="13" w:author="Lee Barney" w:date="2020-10-01T13:54:00Z" w:initials="LB">
     <w:p>
       <w:pPr>
         <w:pStyle w:val="CommentText"/>
@@ -10610,7 +10618,7 @@
       </w:r>
     </w:p>
   </w:comment>
-  <w:comment w:id="7" w:author="Grimmett, Richard" w:date="2020-10-08T08:59:00Z" w:initials="GR">
+  <w:comment w:id="14" w:author="Grimmett, Richard" w:date="2020-10-08T08:59:00Z" w:initials="GR">
     <w:p>
       <w:pPr>
         <w:pStyle w:val="CommentText"/>
@@ -10648,7 +10656,7 @@
       </w:r>
     </w:p>
   </w:comment>
-  <w:comment w:id="8" w:author="Lee Barney" w:date="2020-10-01T14:17:00Z" w:initials="LB">
+  <w:comment w:id="15" w:author="Lee Barney" w:date="2020-10-01T14:17:00Z" w:initials="LB">
     <w:p>
       <w:pPr>
         <w:pStyle w:val="CommentText"/>
@@ -10664,7 +10672,7 @@
       </w:r>
     </w:p>
   </w:comment>
-  <w:comment w:id="9" w:author="Lee Barney" w:date="2020-10-01T14:27:00Z" w:initials="LB">
+  <w:comment w:id="16" w:author="Lee Barney" w:date="2020-10-01T14:27:00Z" w:initials="LB">
     <w:p>
       <w:pPr>
         <w:pStyle w:val="CommentText"/>
@@ -10680,7 +10688,7 @@
       </w:r>
     </w:p>
   </w:comment>
-  <w:comment w:id="10" w:author="Grimmett, Richard" w:date="2020-10-08T09:04:00Z" w:initials="GR">
+  <w:comment w:id="17" w:author="Grimmett, Richard" w:date="2020-10-08T09:04:00Z" w:initials="GR">
     <w:p>
       <w:pPr>
         <w:pStyle w:val="CommentText"/>
@@ -10696,7 +10704,7 @@
       </w:r>
     </w:p>
   </w:comment>
-  <w:comment w:id="11" w:author="Lee Barney" w:date="2020-10-01T14:29:00Z" w:initials="LB">
+  <w:comment w:id="18" w:author="Lee Barney" w:date="2020-10-01T14:29:00Z" w:initials="LB">
     <w:p>
       <w:pPr>
         <w:pStyle w:val="CommentText"/>
@@ -10712,7 +10720,7 @@
       </w:r>
     </w:p>
   </w:comment>
-  <w:comment w:id="12" w:author="Lee Barney" w:date="2020-10-01T14:20:00Z" w:initials="LB">
+  <w:comment w:id="19" w:author="Lee Barney" w:date="2020-10-01T14:20:00Z" w:initials="LB">
     <w:p>
       <w:pPr>
         <w:pStyle w:val="CommentText"/>
@@ -10745,7 +10753,7 @@
       </w:r>
     </w:p>
   </w:comment>
-  <w:comment w:id="13" w:author="Lee Barney" w:date="2020-10-01T14:24:00Z" w:initials="LB">
+  <w:comment w:id="20" w:author="Lee Barney" w:date="2020-10-01T14:24:00Z" w:initials="LB">
     <w:p>
       <w:pPr>
         <w:pStyle w:val="CommentText"/>
@@ -10767,7 +10775,7 @@
       </w:r>
     </w:p>
   </w:comment>
-  <w:comment w:id="14" w:author="Lee Barney" w:date="2020-10-01T14:38:00Z" w:initials="LB">
+  <w:comment w:id="21" w:author="Lee Barney" w:date="2020-10-01T14:38:00Z" w:initials="LB">
     <w:p>
       <w:pPr>
         <w:pStyle w:val="CommentText"/>
@@ -11022,6 +11030,9 @@
 
 <file path=word/people.xml><?xml version="1.0" encoding="utf-8"?>
 <w15:people xmlns:wpc="http://schemas.microsoft.com/office/word/2010/wordprocessingCanvas" xmlns:cx="http://schemas.microsoft.com/office/drawing/2014/chartex" xmlns:cx1="http://schemas.microsoft.com/office/drawing/2015/9/8/chartex" xmlns:cx2="http://schemas.microsoft.com/office/drawing/2015/10/21/chartex" xmlns:cx3="http://schemas.microsoft.com/office/drawing/2016/5/9/chartex" xmlns:cx4="http://schemas.microsoft.com/office/drawing/2016/5/10/chartex" xmlns:cx5="http://schemas.microsoft.com/office/drawing/2016/5/11/chartex" xmlns:cx6="http://schemas.microsoft.com/office/drawing/2016/5/12/chartex" xmlns:cx7="http://schemas.microsoft.com/office/drawing/2016/5/13/chartex" xmlns:cx8="http://schemas.microsoft.com/office/drawing/2016/5/14/chartex" xmlns:mc="http://schemas.openxmlformats.org/markup-compatibility/2006" xmlns:aink="http://schemas.microsoft.com/office/drawing/2016/ink" xmlns:am3d="http://schemas.microsoft.com/office/drawing/2017/model3d" xmlns:o="urn:schemas-microsoft-com:office:office" xmlns:r="http://schemas.openxmlformats.org/officeDocument/2006/relationships" xmlns:m="http://schemas.openxmlformats.org/officeDocument/2006/math" xmlns:v="urn:schemas-microsoft-com:vml" xmlns:wp14="http://schemas.microsoft.com/office/word/2010/wordprocessingDrawing" xmlns:wp="http://schemas.openxmlformats.org/drawingml/2006/wordprocessingDrawing" xmlns:w10="urn:schemas-microsoft-com:office:word" xmlns:w="http://schemas.openxmlformats.org/wordprocessingml/2006/main" xmlns:w14="http://schemas.microsoft.com/office/word/2010/wordml" xmlns:w15="http://schemas.microsoft.com/office/word/2012/wordml" xmlns:w16cex="http://schemas.microsoft.com/office/word/2018/wordml/cex" xmlns:w16cid="http://schemas.microsoft.com/office/word/2016/wordml/cid" xmlns:w16="http://schemas.microsoft.com/office/word/2018/wordml" xmlns:w16se="http://schemas.microsoft.com/office/word/2015/wordml/symex" xmlns:wpg="http://schemas.microsoft.com/office/word/2010/wordprocessingGroup" xmlns:wpi="http://schemas.microsoft.com/office/word/2010/wordprocessingInk" xmlns:wne="http://schemas.microsoft.com/office/word/2006/wordml" xmlns:wps="http://schemas.microsoft.com/office/word/2010/wordprocessingShape" mc:Ignorable="w14 w15 w16se w16cid w16 w16cex wp14">
+  <w15:person w15:author="15404296750">
+    <w15:presenceInfo w15:providerId="Windows Live" w15:userId="e9891f99e2bfd34a"/>
+  </w15:person>
   <w15:person w15:author="Lee Barney">
     <w15:presenceInfo w15:providerId="Windows Live" w15:userId="d49ca4eb00195a22"/>
   </w15:person>

</xml_diff>